<commit_message>
Updates to the Parallel Programming outlines.
</commit_message>
<xml_diff>
--- a/Outlines/CIS-4230.docx
+++ b/Outlines/CIS-4230.docx
@@ -1,6 +1,6 @@
 
 <file path=word/document.xml><?xml version="1.0" encoding="utf-8"?>
-<w:document xmlns:wpc="http://schemas.microsoft.com/office/word/2010/wordprocessingCanvas" xmlns:mc="http://schemas.openxmlformats.org/markup-compatibility/2006" xmlns:o="urn:schemas-microsoft-com:office:office" xmlns:r="http://schemas.openxmlformats.org/officeDocument/2006/relationships" xmlns:m="http://schemas.openxmlformats.org/officeDocument/2006/math" xmlns:v="urn:schemas-microsoft-com:vml" xmlns:wp14="http://schemas.microsoft.com/office/word/2010/wordprocessingDrawing" xmlns:wp="http://schemas.openxmlformats.org/drawingml/2006/wordprocessingDrawing" xmlns:w10="urn:schemas-microsoft-com:office:word" xmlns:w="http://schemas.openxmlformats.org/wordprocessingml/2006/main" xmlns:w14="http://schemas.microsoft.com/office/word/2010/wordml" xmlns:w15="http://schemas.microsoft.com/office/word/2012/wordml" xmlns:wpg="http://schemas.microsoft.com/office/word/2010/wordprocessingGroup" xmlns:wpi="http://schemas.microsoft.com/office/word/2010/wordprocessingInk" xmlns:wne="http://schemas.microsoft.com/office/word/2006/wordml" xmlns:wps="http://schemas.microsoft.com/office/word/2010/wordprocessingShape" mc:Ignorable="w14 w15 wp14">
+<w:document xmlns:wpc="http://schemas.microsoft.com/office/word/2010/wordprocessingCanvas" xmlns:cx="http://schemas.microsoft.com/office/drawing/2014/chartex" xmlns:cx1="http://schemas.microsoft.com/office/drawing/2015/9/8/chartex" xmlns:cx2="http://schemas.microsoft.com/office/drawing/2015/10/21/chartex" xmlns:cx3="http://schemas.microsoft.com/office/drawing/2016/5/9/chartex" xmlns:cx4="http://schemas.microsoft.com/office/drawing/2016/5/10/chartex" xmlns:cx5="http://schemas.microsoft.com/office/drawing/2016/5/11/chartex" xmlns:cx6="http://schemas.microsoft.com/office/drawing/2016/5/12/chartex" xmlns:cx7="http://schemas.microsoft.com/office/drawing/2016/5/13/chartex" xmlns:cx8="http://schemas.microsoft.com/office/drawing/2016/5/14/chartex" xmlns:mc="http://schemas.openxmlformats.org/markup-compatibility/2006" xmlns:aink="http://schemas.microsoft.com/office/drawing/2016/ink" xmlns:am3d="http://schemas.microsoft.com/office/drawing/2017/model3d" xmlns:o="urn:schemas-microsoft-com:office:office" xmlns:r="http://schemas.openxmlformats.org/officeDocument/2006/relationships" xmlns:m="http://schemas.openxmlformats.org/officeDocument/2006/math" xmlns:v="urn:schemas-microsoft-com:vml" xmlns:wp14="http://schemas.microsoft.com/office/word/2010/wordprocessingDrawing" xmlns:wp="http://schemas.openxmlformats.org/drawingml/2006/wordprocessingDrawing" xmlns:w10="urn:schemas-microsoft-com:office:word" xmlns:w="http://schemas.openxmlformats.org/wordprocessingml/2006/main" xmlns:w14="http://schemas.microsoft.com/office/word/2010/wordml" xmlns:w15="http://schemas.microsoft.com/office/word/2012/wordml" xmlns:w16cid="http://schemas.microsoft.com/office/word/2016/wordml/cid" xmlns:w16se="http://schemas.microsoft.com/office/word/2015/wordml/symex" xmlns:wpg="http://schemas.microsoft.com/office/word/2010/wordprocessingGroup" xmlns:wpi="http://schemas.microsoft.com/office/word/2010/wordprocessingInk" xmlns:wne="http://schemas.microsoft.com/office/word/2006/wordml" xmlns:wps="http://schemas.microsoft.com/office/word/2010/wordprocessingShape" mc:Ignorable="w14 w15 w16se w16cid wp14">
   <w:body>
     <w:p>
       <w:pPr>
@@ -472,7 +472,7 @@
                 <w:sz w:val="16"/>
                 <w:szCs w:val="16"/>
               </w:rPr>
-              <w:t>6/8/2017</w:t>
+              <w:t>2017-11-06</w:t>
             </w:r>
           </w:p>
         </w:tc>
@@ -520,7 +520,23 @@
                 <w:sz w:val="16"/>
                 <w:szCs w:val="16"/>
               </w:rPr>
-              <w:t>CIS 2230, 3050</w:t>
+              <w:t xml:space="preserve">CIS 2230, </w:t>
+            </w:r>
+            <w:r>
+              <w:rPr>
+                <w:rFonts w:ascii="Arial" w:hAnsi="Arial" w:cs="Arial"/>
+                <w:sz w:val="16"/>
+                <w:szCs w:val="16"/>
+              </w:rPr>
+              <w:t xml:space="preserve">CIS </w:t>
+            </w:r>
+            <w:r>
+              <w:rPr>
+                <w:rFonts w:ascii="Arial" w:hAnsi="Arial" w:cs="Arial"/>
+                <w:sz w:val="16"/>
+                <w:szCs w:val="16"/>
+              </w:rPr>
+              <w:t>3050</w:t>
             </w:r>
           </w:p>
         </w:tc>
@@ -915,15 +931,24 @@
                 <w:sz w:val="16"/>
                 <w:szCs w:val="16"/>
               </w:rPr>
-              <w:t>Principles of Parallel Programming</w:t>
-            </w:r>
-            <w:r>
-              <w:rPr>
-                <w:rFonts w:ascii="Arial" w:hAnsi="Arial" w:cs="Arial"/>
-                <w:sz w:val="16"/>
-                <w:szCs w:val="16"/>
-              </w:rPr>
-              <w:t>; Calvin Lin &amp; Lawrence Snyder</w:t>
+              <w:t xml:space="preserve">Introduction to Parallel </w:t>
+            </w:r>
+            <w:r>
+              <w:rPr>
+                <w:rFonts w:ascii="Arial" w:hAnsi="Arial" w:cs="Arial"/>
+                <w:i/>
+                <w:sz w:val="16"/>
+                <w:szCs w:val="16"/>
+              </w:rPr>
+              <w:t>Programming</w:t>
+            </w:r>
+            <w:r>
+              <w:rPr>
+                <w:rFonts w:ascii="Arial" w:hAnsi="Arial" w:cs="Arial"/>
+                <w:sz w:val="16"/>
+                <w:szCs w:val="16"/>
+              </w:rPr>
+              <w:t>; Peter S. Pacheco</w:t>
             </w:r>
           </w:p>
         </w:tc>
@@ -1077,7 +1102,23 @@
                 <w:sz w:val="16"/>
                 <w:szCs w:val="16"/>
               </w:rPr>
-              <w:t>Effectively write programs that take advantage of multiple threads in a shared memory system</w:t>
+              <w:t>W</w:t>
+            </w:r>
+            <w:r>
+              <w:rPr>
+                <w:rFonts w:ascii="Arial" w:hAnsi="Arial" w:cs="Arial"/>
+                <w:sz w:val="16"/>
+                <w:szCs w:val="16"/>
+              </w:rPr>
+              <w:t>rite programs that take advantage of multiple threads in a shared memory system</w:t>
+            </w:r>
+            <w:r>
+              <w:rPr>
+                <w:rFonts w:ascii="Arial" w:hAnsi="Arial" w:cs="Arial"/>
+                <w:sz w:val="16"/>
+                <w:szCs w:val="16"/>
+              </w:rPr>
+              <w:t xml:space="preserve"> using the POSIX Threads API</w:t>
             </w:r>
           </w:p>
           <w:p>
@@ -1099,8 +1140,18 @@
                 <w:sz w:val="16"/>
                 <w:szCs w:val="16"/>
               </w:rPr>
-              <w:t>Configure a local computing cluster</w:t>
-            </w:r>
+              <w:t xml:space="preserve">Write programs that take advantage of directive based methods such as </w:t>
+            </w:r>
+            <w:proofErr w:type="spellStart"/>
+            <w:r>
+              <w:rPr>
+                <w:rFonts w:ascii="Arial" w:hAnsi="Arial" w:cs="Arial"/>
+                <w:sz w:val="16"/>
+                <w:szCs w:val="16"/>
+              </w:rPr>
+              <w:t>OpenMP</w:t>
+            </w:r>
+            <w:proofErr w:type="spellEnd"/>
           </w:p>
           <w:p>
             <w:pPr>
@@ -1121,8 +1172,56 @@
                 <w:sz w:val="16"/>
                 <w:szCs w:val="16"/>
               </w:rPr>
-              <w:t>Effectively write programs that take advantage of message passing in a multi-machine cluster</w:t>
-            </w:r>
+              <w:t>W</w:t>
+            </w:r>
+            <w:r>
+              <w:rPr>
+                <w:rFonts w:ascii="Arial" w:hAnsi="Arial" w:cs="Arial"/>
+                <w:sz w:val="16"/>
+                <w:szCs w:val="16"/>
+              </w:rPr>
+              <w:t>rite programs that take advantage of message passing in a multi-machine cluster</w:t>
+            </w:r>
+            <w:r>
+              <w:rPr>
+                <w:rFonts w:ascii="Arial" w:hAnsi="Arial" w:cs="Arial"/>
+                <w:sz w:val="16"/>
+                <w:szCs w:val="16"/>
+              </w:rPr>
+              <w:t xml:space="preserve"> using MPI</w:t>
+            </w:r>
+          </w:p>
+          <w:p>
+            <w:pPr>
+              <w:pStyle w:val="ListParagraph"/>
+              <w:numPr>
+                <w:ilvl w:val="0"/>
+                <w:numId w:val="5"/>
+              </w:numPr>
+              <w:rPr>
+                <w:rFonts w:ascii="Arial" w:hAnsi="Arial" w:cs="Arial"/>
+                <w:sz w:val="16"/>
+                <w:szCs w:val="16"/>
+              </w:rPr>
+            </w:pPr>
+            <w:r>
+              <w:rPr>
+                <w:rFonts w:ascii="Arial" w:hAnsi="Arial" w:cs="Arial"/>
+                <w:sz w:val="16"/>
+                <w:szCs w:val="16"/>
+              </w:rPr>
+              <w:t xml:space="preserve">Write programs that take advantage of GPU based computing using CUDA and </w:t>
+            </w:r>
+            <w:proofErr w:type="spellStart"/>
+            <w:r>
+              <w:rPr>
+                <w:rFonts w:ascii="Arial" w:hAnsi="Arial" w:cs="Arial"/>
+                <w:sz w:val="16"/>
+                <w:szCs w:val="16"/>
+              </w:rPr>
+              <w:t>OpenACC</w:t>
+            </w:r>
+            <w:proofErr w:type="spellEnd"/>
           </w:p>
         </w:tc>
       </w:tr>
@@ -1262,7 +1361,23 @@
                 <w:sz w:val="16"/>
                 <w:szCs w:val="16"/>
               </w:rPr>
-              <w:t>Shared memory synchronization primitives</w:t>
+              <w:t xml:space="preserve">Shared memory </w:t>
+            </w:r>
+            <w:r>
+              <w:rPr>
+                <w:rFonts w:ascii="Arial" w:hAnsi="Arial" w:cs="Arial"/>
+                <w:sz w:val="16"/>
+                <w:szCs w:val="16"/>
+              </w:rPr>
+              <w:t xml:space="preserve">(POSIX Thread) </w:t>
+            </w:r>
+            <w:r>
+              <w:rPr>
+                <w:rFonts w:ascii="Arial" w:hAnsi="Arial" w:cs="Arial"/>
+                <w:sz w:val="16"/>
+                <w:szCs w:val="16"/>
+              </w:rPr>
+              <w:t>synchronization primitives</w:t>
             </w:r>
           </w:p>
           <w:p>
@@ -1418,7 +1533,7 @@
                 <w:sz w:val="16"/>
                 <w:szCs w:val="16"/>
               </w:rPr>
-              <w:t>Memory models</w:t>
+              <w:t>Cluster software and its configuration</w:t>
             </w:r>
           </w:p>
           <w:p>
@@ -1440,7 +1555,7 @@
                 <w:sz w:val="16"/>
                 <w:szCs w:val="16"/>
               </w:rPr>
-              <w:t>Cluster software and its configuration</w:t>
+              <w:t>MPI</w:t>
             </w:r>
           </w:p>
           <w:p>
@@ -1462,7 +1577,7 @@
                 <w:sz w:val="16"/>
                 <w:szCs w:val="16"/>
               </w:rPr>
-              <w:t>MPI</w:t>
+              <w:t>Cluster network configurations and communications patterns</w:t>
             </w:r>
           </w:p>
           <w:p>
@@ -1484,7 +1599,7 @@
                 <w:sz w:val="16"/>
                 <w:szCs w:val="16"/>
               </w:rPr>
-              <w:t>Communication networks and protocols</w:t>
+              <w:t>Parallel decomposition in clusters</w:t>
             </w:r>
           </w:p>
           <w:p>
@@ -1506,7 +1621,7 @@
                 <w:sz w:val="16"/>
                 <w:szCs w:val="16"/>
               </w:rPr>
-              <w:t>Parallel decomposition in clusters</w:t>
+              <w:t>GPU programming with CUDA</w:t>
             </w:r>
           </w:p>
           <w:p>
@@ -1528,30 +1643,10 @@
                 <w:sz w:val="16"/>
                 <w:szCs w:val="16"/>
               </w:rPr>
-              <w:t>Grid and cloud computing</w:t>
-            </w:r>
-          </w:p>
-          <w:p>
-            <w:pPr>
-              <w:pStyle w:val="ListParagraph"/>
-              <w:numPr>
-                <w:ilvl w:val="0"/>
-                <w:numId w:val="6"/>
-              </w:numPr>
-              <w:rPr>
-                <w:rFonts w:ascii="Arial" w:hAnsi="Arial" w:cs="Arial"/>
-                <w:sz w:val="16"/>
-                <w:szCs w:val="16"/>
-              </w:rPr>
-            </w:pPr>
-            <w:r>
-              <w:rPr>
-                <w:rFonts w:ascii="Arial" w:hAnsi="Arial" w:cs="Arial"/>
-                <w:sz w:val="16"/>
-                <w:szCs w:val="16"/>
-              </w:rPr>
-              <w:t>Optional topics as time permits</w:t>
-            </w:r>
+              <w:t>GPU programming with OpenACC</w:t>
+            </w:r>
+            <w:bookmarkStart w:id="0" w:name="_GoBack"/>
+            <w:bookmarkEnd w:id="0"/>
           </w:p>
         </w:tc>
       </w:tr>
@@ -1920,8 +2015,6 @@
               </w:rPr>
               <w:t>No room</w:t>
             </w:r>
-            <w:bookmarkStart w:id="0" w:name="_GoBack"/>
-            <w:bookmarkEnd w:id="0"/>
           </w:p>
         </w:tc>
       </w:tr>
@@ -1986,7 +2079,7 @@
 </file>
 
 <file path=word/endnotes.xml><?xml version="1.0" encoding="utf-8"?>
-<w:endnotes xmlns:wpc="http://schemas.microsoft.com/office/word/2010/wordprocessingCanvas" xmlns:mc="http://schemas.openxmlformats.org/markup-compatibility/2006" xmlns:o="urn:schemas-microsoft-com:office:office" xmlns:r="http://schemas.openxmlformats.org/officeDocument/2006/relationships" xmlns:m="http://schemas.openxmlformats.org/officeDocument/2006/math" xmlns:v="urn:schemas-microsoft-com:vml" xmlns:wp14="http://schemas.microsoft.com/office/word/2010/wordprocessingDrawing" xmlns:wp="http://schemas.openxmlformats.org/drawingml/2006/wordprocessingDrawing" xmlns:w10="urn:schemas-microsoft-com:office:word" xmlns:w="http://schemas.openxmlformats.org/wordprocessingml/2006/main" xmlns:w14="http://schemas.microsoft.com/office/word/2010/wordml" xmlns:w15="http://schemas.microsoft.com/office/word/2012/wordml" xmlns:wpg="http://schemas.microsoft.com/office/word/2010/wordprocessingGroup" xmlns:wpi="http://schemas.microsoft.com/office/word/2010/wordprocessingInk" xmlns:wne="http://schemas.microsoft.com/office/word/2006/wordml" xmlns:wps="http://schemas.microsoft.com/office/word/2010/wordprocessingShape" mc:Ignorable="w14 w15 wp14">
+<w:endnotes xmlns:wpc="http://schemas.microsoft.com/office/word/2010/wordprocessingCanvas" xmlns:cx="http://schemas.microsoft.com/office/drawing/2014/chartex" xmlns:cx1="http://schemas.microsoft.com/office/drawing/2015/9/8/chartex" xmlns:cx2="http://schemas.microsoft.com/office/drawing/2015/10/21/chartex" xmlns:cx3="http://schemas.microsoft.com/office/drawing/2016/5/9/chartex" xmlns:cx4="http://schemas.microsoft.com/office/drawing/2016/5/10/chartex" xmlns:cx5="http://schemas.microsoft.com/office/drawing/2016/5/11/chartex" xmlns:cx6="http://schemas.microsoft.com/office/drawing/2016/5/12/chartex" xmlns:cx7="http://schemas.microsoft.com/office/drawing/2016/5/13/chartex" xmlns:cx8="http://schemas.microsoft.com/office/drawing/2016/5/14/chartex" xmlns:mc="http://schemas.openxmlformats.org/markup-compatibility/2006" xmlns:aink="http://schemas.microsoft.com/office/drawing/2016/ink" xmlns:am3d="http://schemas.microsoft.com/office/drawing/2017/model3d" xmlns:o="urn:schemas-microsoft-com:office:office" xmlns:r="http://schemas.openxmlformats.org/officeDocument/2006/relationships" xmlns:m="http://schemas.openxmlformats.org/officeDocument/2006/math" xmlns:v="urn:schemas-microsoft-com:vml" xmlns:wp14="http://schemas.microsoft.com/office/word/2010/wordprocessingDrawing" xmlns:wp="http://schemas.openxmlformats.org/drawingml/2006/wordprocessingDrawing" xmlns:w10="urn:schemas-microsoft-com:office:word" xmlns:w="http://schemas.openxmlformats.org/wordprocessingml/2006/main" xmlns:w14="http://schemas.microsoft.com/office/word/2010/wordml" xmlns:w15="http://schemas.microsoft.com/office/word/2012/wordml" xmlns:w16cid="http://schemas.microsoft.com/office/word/2016/wordml/cid" xmlns:w16se="http://schemas.microsoft.com/office/word/2015/wordml/symex" xmlns:wpg="http://schemas.microsoft.com/office/word/2010/wordprocessingGroup" xmlns:wpi="http://schemas.microsoft.com/office/word/2010/wordprocessingInk" xmlns:wne="http://schemas.microsoft.com/office/word/2006/wordml" xmlns:wps="http://schemas.microsoft.com/office/word/2010/wordprocessingShape" mc:Ignorable="w14 w15 w16se w16cid wp14">
   <w:endnote w:type="separator" w:id="-1">
     <w:p>
       <w:r>
@@ -2005,7 +2098,7 @@
 </file>
 
 <file path=word/footnotes.xml><?xml version="1.0" encoding="utf-8"?>
-<w:footnotes xmlns:wpc="http://schemas.microsoft.com/office/word/2010/wordprocessingCanvas" xmlns:mc="http://schemas.openxmlformats.org/markup-compatibility/2006" xmlns:o="urn:schemas-microsoft-com:office:office" xmlns:r="http://schemas.openxmlformats.org/officeDocument/2006/relationships" xmlns:m="http://schemas.openxmlformats.org/officeDocument/2006/math" xmlns:v="urn:schemas-microsoft-com:vml" xmlns:wp14="http://schemas.microsoft.com/office/word/2010/wordprocessingDrawing" xmlns:wp="http://schemas.openxmlformats.org/drawingml/2006/wordprocessingDrawing" xmlns:w10="urn:schemas-microsoft-com:office:word" xmlns:w="http://schemas.openxmlformats.org/wordprocessingml/2006/main" xmlns:w14="http://schemas.microsoft.com/office/word/2010/wordml" xmlns:w15="http://schemas.microsoft.com/office/word/2012/wordml" xmlns:wpg="http://schemas.microsoft.com/office/word/2010/wordprocessingGroup" xmlns:wpi="http://schemas.microsoft.com/office/word/2010/wordprocessingInk" xmlns:wne="http://schemas.microsoft.com/office/word/2006/wordml" xmlns:wps="http://schemas.microsoft.com/office/word/2010/wordprocessingShape" mc:Ignorable="w14 w15 wp14">
+<w:footnotes xmlns:wpc="http://schemas.microsoft.com/office/word/2010/wordprocessingCanvas" xmlns:cx="http://schemas.microsoft.com/office/drawing/2014/chartex" xmlns:cx1="http://schemas.microsoft.com/office/drawing/2015/9/8/chartex" xmlns:cx2="http://schemas.microsoft.com/office/drawing/2015/10/21/chartex" xmlns:cx3="http://schemas.microsoft.com/office/drawing/2016/5/9/chartex" xmlns:cx4="http://schemas.microsoft.com/office/drawing/2016/5/10/chartex" xmlns:cx5="http://schemas.microsoft.com/office/drawing/2016/5/11/chartex" xmlns:cx6="http://schemas.microsoft.com/office/drawing/2016/5/12/chartex" xmlns:cx7="http://schemas.microsoft.com/office/drawing/2016/5/13/chartex" xmlns:cx8="http://schemas.microsoft.com/office/drawing/2016/5/14/chartex" xmlns:mc="http://schemas.openxmlformats.org/markup-compatibility/2006" xmlns:aink="http://schemas.microsoft.com/office/drawing/2016/ink" xmlns:am3d="http://schemas.microsoft.com/office/drawing/2017/model3d" xmlns:o="urn:schemas-microsoft-com:office:office" xmlns:r="http://schemas.openxmlformats.org/officeDocument/2006/relationships" xmlns:m="http://schemas.openxmlformats.org/officeDocument/2006/math" xmlns:v="urn:schemas-microsoft-com:vml" xmlns:wp14="http://schemas.microsoft.com/office/word/2010/wordprocessingDrawing" xmlns:wp="http://schemas.openxmlformats.org/drawingml/2006/wordprocessingDrawing" xmlns:w10="urn:schemas-microsoft-com:office:word" xmlns:w="http://schemas.openxmlformats.org/wordprocessingml/2006/main" xmlns:w14="http://schemas.microsoft.com/office/word/2010/wordml" xmlns:w15="http://schemas.microsoft.com/office/word/2012/wordml" xmlns:w16cid="http://schemas.microsoft.com/office/word/2016/wordml/cid" xmlns:w16se="http://schemas.microsoft.com/office/word/2015/wordml/symex" xmlns:wpg="http://schemas.microsoft.com/office/word/2010/wordprocessingGroup" xmlns:wpi="http://schemas.microsoft.com/office/word/2010/wordprocessingInk" xmlns:wne="http://schemas.microsoft.com/office/word/2006/wordml" xmlns:wps="http://schemas.microsoft.com/office/word/2010/wordprocessingShape" mc:Ignorable="w14 w15 w16se w16cid wp14">
   <w:footnote w:type="separator" w:id="-1">
     <w:p>
       <w:r>
@@ -2024,7 +2117,7 @@
 </file>
 
 <file path=word/header1.xml><?xml version="1.0" encoding="utf-8"?>
-<w:hdr xmlns:wpc="http://schemas.microsoft.com/office/word/2010/wordprocessingCanvas" xmlns:mc="http://schemas.openxmlformats.org/markup-compatibility/2006" xmlns:o="urn:schemas-microsoft-com:office:office" xmlns:r="http://schemas.openxmlformats.org/officeDocument/2006/relationships" xmlns:m="http://schemas.openxmlformats.org/officeDocument/2006/math" xmlns:v="urn:schemas-microsoft-com:vml" xmlns:wp14="http://schemas.microsoft.com/office/word/2010/wordprocessingDrawing" xmlns:wp="http://schemas.openxmlformats.org/drawingml/2006/wordprocessingDrawing" xmlns:w10="urn:schemas-microsoft-com:office:word" xmlns:w="http://schemas.openxmlformats.org/wordprocessingml/2006/main" xmlns:w14="http://schemas.microsoft.com/office/word/2010/wordml" xmlns:w15="http://schemas.microsoft.com/office/word/2012/wordml" xmlns:wpg="http://schemas.microsoft.com/office/word/2010/wordprocessingGroup" xmlns:wpi="http://schemas.microsoft.com/office/word/2010/wordprocessingInk" xmlns:wne="http://schemas.microsoft.com/office/word/2006/wordml" xmlns:wps="http://schemas.microsoft.com/office/word/2010/wordprocessingShape" mc:Ignorable="w14 w15 wp14">
+<w:hdr xmlns:wpc="http://schemas.microsoft.com/office/word/2010/wordprocessingCanvas" xmlns:cx="http://schemas.microsoft.com/office/drawing/2014/chartex" xmlns:cx1="http://schemas.microsoft.com/office/drawing/2015/9/8/chartex" xmlns:cx2="http://schemas.microsoft.com/office/drawing/2015/10/21/chartex" xmlns:cx3="http://schemas.microsoft.com/office/drawing/2016/5/9/chartex" xmlns:cx4="http://schemas.microsoft.com/office/drawing/2016/5/10/chartex" xmlns:cx5="http://schemas.microsoft.com/office/drawing/2016/5/11/chartex" xmlns:cx6="http://schemas.microsoft.com/office/drawing/2016/5/12/chartex" xmlns:cx7="http://schemas.microsoft.com/office/drawing/2016/5/13/chartex" xmlns:cx8="http://schemas.microsoft.com/office/drawing/2016/5/14/chartex" xmlns:mc="http://schemas.openxmlformats.org/markup-compatibility/2006" xmlns:aink="http://schemas.microsoft.com/office/drawing/2016/ink" xmlns:am3d="http://schemas.microsoft.com/office/drawing/2017/model3d" xmlns:o="urn:schemas-microsoft-com:office:office" xmlns:r="http://schemas.openxmlformats.org/officeDocument/2006/relationships" xmlns:m="http://schemas.openxmlformats.org/officeDocument/2006/math" xmlns:v="urn:schemas-microsoft-com:vml" xmlns:wp14="http://schemas.microsoft.com/office/word/2010/wordprocessingDrawing" xmlns:wp="http://schemas.openxmlformats.org/drawingml/2006/wordprocessingDrawing" xmlns:w10="urn:schemas-microsoft-com:office:word" xmlns:w="http://schemas.openxmlformats.org/wordprocessingml/2006/main" xmlns:w14="http://schemas.microsoft.com/office/word/2010/wordml" xmlns:w15="http://schemas.microsoft.com/office/word/2012/wordml" xmlns:w16cid="http://schemas.microsoft.com/office/word/2016/wordml/cid" xmlns:w16se="http://schemas.microsoft.com/office/word/2015/wordml/symex" xmlns:wpg="http://schemas.microsoft.com/office/word/2010/wordprocessingGroup" xmlns:wpi="http://schemas.microsoft.com/office/word/2010/wordprocessingInk" xmlns:wne="http://schemas.microsoft.com/office/word/2006/wordml" xmlns:wps="http://schemas.microsoft.com/office/word/2010/wordprocessingShape" mc:Ignorable="w14 w15 w16se w16cid wp14">
   <w:p>
     <w:pPr>
       <w:pStyle w:val="Header"/>
@@ -2102,7 +2195,7 @@
 </file>
 
 <file path=word/numbering.xml><?xml version="1.0" encoding="utf-8"?>
-<w:numbering xmlns:wpc="http://schemas.microsoft.com/office/word/2010/wordprocessingCanvas" xmlns:mc="http://schemas.openxmlformats.org/markup-compatibility/2006" xmlns:o="urn:schemas-microsoft-com:office:office" xmlns:r="http://schemas.openxmlformats.org/officeDocument/2006/relationships" xmlns:m="http://schemas.openxmlformats.org/officeDocument/2006/math" xmlns:v="urn:schemas-microsoft-com:vml" xmlns:wp14="http://schemas.microsoft.com/office/word/2010/wordprocessingDrawing" xmlns:wp="http://schemas.openxmlformats.org/drawingml/2006/wordprocessingDrawing" xmlns:w10="urn:schemas-microsoft-com:office:word" xmlns:w="http://schemas.openxmlformats.org/wordprocessingml/2006/main" xmlns:w14="http://schemas.microsoft.com/office/word/2010/wordml" xmlns:w15="http://schemas.microsoft.com/office/word/2012/wordml" xmlns:wpg="http://schemas.microsoft.com/office/word/2010/wordprocessingGroup" xmlns:wpi="http://schemas.microsoft.com/office/word/2010/wordprocessingInk" xmlns:wne="http://schemas.microsoft.com/office/word/2006/wordml" xmlns:wps="http://schemas.microsoft.com/office/word/2010/wordprocessingShape" mc:Ignorable="w14 w15 wp14">
+<w:numbering xmlns:wpc="http://schemas.microsoft.com/office/word/2010/wordprocessingCanvas" xmlns:cx="http://schemas.microsoft.com/office/drawing/2014/chartex" xmlns:cx1="http://schemas.microsoft.com/office/drawing/2015/9/8/chartex" xmlns:cx2="http://schemas.microsoft.com/office/drawing/2015/10/21/chartex" xmlns:cx3="http://schemas.microsoft.com/office/drawing/2016/5/9/chartex" xmlns:cx4="http://schemas.microsoft.com/office/drawing/2016/5/10/chartex" xmlns:cx5="http://schemas.microsoft.com/office/drawing/2016/5/11/chartex" xmlns:cx6="http://schemas.microsoft.com/office/drawing/2016/5/12/chartex" xmlns:cx7="http://schemas.microsoft.com/office/drawing/2016/5/13/chartex" xmlns:cx8="http://schemas.microsoft.com/office/drawing/2016/5/14/chartex" xmlns:mc="http://schemas.openxmlformats.org/markup-compatibility/2006" xmlns:aink="http://schemas.microsoft.com/office/drawing/2016/ink" xmlns:am3d="http://schemas.microsoft.com/office/drawing/2017/model3d" xmlns:o="urn:schemas-microsoft-com:office:office" xmlns:r="http://schemas.openxmlformats.org/officeDocument/2006/relationships" xmlns:m="http://schemas.openxmlformats.org/officeDocument/2006/math" xmlns:v="urn:schemas-microsoft-com:vml" xmlns:wp14="http://schemas.microsoft.com/office/word/2010/wordprocessingDrawing" xmlns:wp="http://schemas.openxmlformats.org/drawingml/2006/wordprocessingDrawing" xmlns:w10="urn:schemas-microsoft-com:office:word" xmlns:w="http://schemas.openxmlformats.org/wordprocessingml/2006/main" xmlns:w14="http://schemas.microsoft.com/office/word/2010/wordml" xmlns:w15="http://schemas.microsoft.com/office/word/2012/wordml" xmlns:w16cid="http://schemas.microsoft.com/office/word/2016/wordml/cid" xmlns:w16se="http://schemas.microsoft.com/office/word/2015/wordml/symex" xmlns:wpg="http://schemas.microsoft.com/office/word/2010/wordprocessingGroup" xmlns:wpi="http://schemas.microsoft.com/office/word/2010/wordprocessingInk" xmlns:wne="http://schemas.microsoft.com/office/word/2006/wordml" xmlns:wps="http://schemas.microsoft.com/office/word/2010/wordprocessingShape" mc:Ignorable="w14 w15 w16se w16cid wp14">
   <w:abstractNum w:abstractNumId="0" w15:restartNumberingAfterBreak="0">
     <w:nsid w:val="0A7F5A52"/>
     <w:multiLevelType w:val="hybridMultilevel"/>
@@ -2704,7 +2797,7 @@
 </file>
 
 <file path=word/styles.xml><?xml version="1.0" encoding="utf-8"?>
-<w:styles xmlns:mc="http://schemas.openxmlformats.org/markup-compatibility/2006" xmlns:r="http://schemas.openxmlformats.org/officeDocument/2006/relationships" xmlns:w="http://schemas.openxmlformats.org/wordprocessingml/2006/main" xmlns:w14="http://schemas.microsoft.com/office/word/2010/wordml" xmlns:w15="http://schemas.microsoft.com/office/word/2012/wordml" mc:Ignorable="w14 w15">
+<w:styles xmlns:mc="http://schemas.openxmlformats.org/markup-compatibility/2006" xmlns:r="http://schemas.openxmlformats.org/officeDocument/2006/relationships" xmlns:w="http://schemas.openxmlformats.org/wordprocessingml/2006/main" xmlns:w14="http://schemas.microsoft.com/office/word/2010/wordml" xmlns:w15="http://schemas.microsoft.com/office/word/2012/wordml" xmlns:w16cid="http://schemas.microsoft.com/office/word/2016/wordml/cid" xmlns:w16se="http://schemas.microsoft.com/office/word/2015/wordml/symex" mc:Ignorable="w14 w15 w16se w16cid">
   <w:docDefaults>
     <w:rPrDefault>
       <w:rPr>
@@ -2714,7 +2807,7 @@
     </w:rPrDefault>
     <w:pPrDefault/>
   </w:docDefaults>
-  <w:latentStyles w:defLockedState="0" w:defUIPriority="0" w:defSemiHidden="0" w:defUnhideWhenUsed="0" w:defQFormat="0" w:count="371">
+  <w:latentStyles w:defLockedState="0" w:defUIPriority="0" w:defSemiHidden="0" w:defUnhideWhenUsed="0" w:defQFormat="0" w:count="375">
     <w:lsdException w:name="Normal" w:qFormat="1"/>
     <w:lsdException w:name="heading 1" w:qFormat="1"/>
     <w:lsdException w:name="heading 2" w:semiHidden="1" w:unhideWhenUsed="1" w:qFormat="1"/>
@@ -2730,7 +2823,11 @@
     <w:lsdException w:name="Subtitle" w:qFormat="1"/>
     <w:lsdException w:name="Strong" w:qFormat="1"/>
     <w:lsdException w:name="Emphasis" w:qFormat="1"/>
-    <w:lsdException w:name="Normal Table" w:semiHidden="1" w:unhideWhenUsed="1"/>
+    <w:lsdException w:name="HTML Preformatted" w:semiHidden="1" w:unhideWhenUsed="1"/>
+    <w:lsdException w:name="No List" w:semiHidden="1" w:unhideWhenUsed="1"/>
+    <w:lsdException w:name="Outline List 1" w:semiHidden="1" w:unhideWhenUsed="1"/>
+    <w:lsdException w:name="Outline List 2" w:semiHidden="1" w:unhideWhenUsed="1"/>
+    <w:lsdException w:name="Outline List 3" w:semiHidden="1" w:unhideWhenUsed="1"/>
     <w:lsdException w:name="Table Simple 1" w:semiHidden="1" w:unhideWhenUsed="1"/>
     <w:lsdException w:name="Table Simple 2" w:semiHidden="1" w:unhideWhenUsed="1"/>
     <w:lsdException w:name="Table Simple 3" w:semiHidden="1" w:unhideWhenUsed="1"/>
@@ -2769,11 +2866,10 @@
     <w:lsdException w:name="Table Elegant" w:semiHidden="1" w:unhideWhenUsed="1"/>
     <w:lsdException w:name="Table Professional" w:semiHidden="1" w:unhideWhenUsed="1"/>
     <w:lsdException w:name="Table Subtle 1" w:semiHidden="1" w:unhideWhenUsed="1"/>
-    <w:lsdException w:name="Table Subtle 2" w:semiHidden="1" w:unhideWhenUsed="1"/>
     <w:lsdException w:name="Table Web 1" w:semiHidden="1" w:unhideWhenUsed="1"/>
     <w:lsdException w:name="Table Web 2" w:semiHidden="1" w:unhideWhenUsed="1"/>
-    <w:lsdException w:name="Table Web 3" w:semiHidden="1" w:unhideWhenUsed="1"/>
     <w:lsdException w:name="Table Theme" w:semiHidden="1" w:unhideWhenUsed="1"/>
+    <w:lsdException w:name="Placeholder Text" w:semiHidden="1"/>
     <w:lsdException w:name="No Spacing" w:qFormat="1"/>
     <w:lsdException w:name="Light Shading"/>
     <w:lsdException w:name="Light List"/>
@@ -2795,7 +2891,7 @@
     <w:lsdException w:name="Medium Shading 1 Accent 1" w:uiPriority="1" w:qFormat="1"/>
     <w:lsdException w:name="Medium Shading 2 Accent 1" w:uiPriority="60"/>
     <w:lsdException w:name="Medium List 1 Accent 1" w:uiPriority="61"/>
-    <w:lsdException w:name="Revision" w:uiPriority="62"/>
+    <w:lsdException w:name="Revision" w:semiHidden="1" w:uiPriority="62"/>
     <w:lsdException w:name="List Paragraph" w:uiPriority="63" w:qFormat="1"/>
     <w:lsdException w:name="Quote" w:uiPriority="64" w:qFormat="1"/>
     <w:lsdException w:name="Intense Quote" w:uiPriority="65" w:qFormat="1"/>
@@ -2882,7 +2978,7 @@
     <w:lsdException w:name="Subtle Reference" w:uiPriority="72" w:qFormat="1"/>
     <w:lsdException w:name="Intense Reference" w:uiPriority="73" w:qFormat="1"/>
     <w:lsdException w:name="Book Title" w:uiPriority="60" w:qFormat="1"/>
-    <w:lsdException w:name="Bibliography" w:uiPriority="61"/>
+    <w:lsdException w:name="Bibliography" w:semiHidden="1" w:uiPriority="61" w:unhideWhenUsed="1"/>
     <w:lsdException w:name="TOC Heading" w:semiHidden="1" w:uiPriority="62" w:unhideWhenUsed="1" w:qFormat="1"/>
     <w:lsdException w:name="Plain Table 1" w:uiPriority="41"/>
     <w:lsdException w:name="Plain Table 2" w:uiPriority="42"/>
@@ -2988,6 +3084,10 @@
     <w:lsdException w:name="List Table 5 Dark Accent 6" w:uiPriority="50"/>
     <w:lsdException w:name="List Table 6 Colorful Accent 6" w:uiPriority="51"/>
     <w:lsdException w:name="List Table 7 Colorful Accent 6" w:uiPriority="52"/>
+    <w:lsdException w:name="Mention" w:semiHidden="1" w:uiPriority="99" w:unhideWhenUsed="1"/>
+    <w:lsdException w:name="Smart Hyperlink" w:semiHidden="1" w:uiPriority="99" w:unhideWhenUsed="1"/>
+    <w:lsdException w:name="Hashtag" w:semiHidden="1" w:uiPriority="99" w:unhideWhenUsed="1"/>
+    <w:lsdException w:name="Unresolved Mention" w:semiHidden="1" w:uiPriority="99" w:unhideWhenUsed="1"/>
   </w:latentStyles>
   <w:style w:type="paragraph" w:default="1" w:styleId="Normal">
     <w:name w:val="Normal"/>
@@ -3440,10 +3540,6 @@
 </file>
 
 <file path=customXml/item1.xml><?xml version="1.0" encoding="utf-8"?>
-<LongProperties xmlns="http://schemas.microsoft.com/office/2006/metadata/longProperties"/>
-</file>
-
-<file path=customXml/item2.xml><?xml version="1.0" encoding="utf-8"?>
 <?mso-contentType ?>
 <FormTemplates xmlns="http://schemas.microsoft.com/sharepoint/v3/contenttype/forms">
   <Display>DocumentLibraryForm</Display>
@@ -3452,7 +3548,23 @@
 </FormTemplates>
 </file>
 
+<file path=customXml/item2.xml><?xml version="1.0" encoding="utf-8"?>
+<LongProperties xmlns="http://schemas.microsoft.com/office/2006/metadata/longProperties"/>
+</file>
+
 <file path=customXml/item3.xml><?xml version="1.0" encoding="utf-8"?>
+<p:properties xmlns:p="http://schemas.microsoft.com/office/2006/metadata/properties" xmlns:xsi="http://www.w3.org/2001/XMLSchema-instance" xmlns:pc="http://schemas.microsoft.com/office/infopath/2007/PartnerControls">
+  <documentManagement>
+    <Category xmlns="2c5f1fed-051d-4f3f-8b46-6b9403f7304d">General</Category>
+    <BbModifiedBy xmlns="2c5f1fed-051d-4f3f-8b46-6b9403f7304d" xsi:nil="true"/>
+    <BbModified xmlns="2c5f1fed-051d-4f3f-8b46-6b9403f7304d" xsi:nil="true"/>
+    <Year xmlns="2c5f1fed-051d-4f3f-8b46-6b9403f7304d" xsi:nil="true"/>
+    <Department xmlns="2c5f1fed-051d-4f3f-8b46-6b9403f7304d">Administration</Department>
+  </documentManagement>
+</p:properties>
+</file>
+
+<file path=customXml/item4.xml><?xml version="1.0" encoding="utf-8"?>
 <ct:contentTypeSchema xmlns:ct="http://schemas.microsoft.com/office/2006/metadata/contentType" xmlns:ma="http://schemas.microsoft.com/office/2006/metadata/properties/metaAttributes" ct:_="" ma:_="" ma:contentTypeName="Document" ma:contentTypeID="0x010100A935EBFE4623154E9FD7EC93657E4646" ma:contentTypeVersion="6" ma:contentTypeDescription="Create a new document." ma:contentTypeScope="" ma:versionID="9b3104846f13c872d96acbbedbde4d62">
   <xsd:schema xmlns:xsd="http://www.w3.org/2001/XMLSchema" xmlns:xs="http://www.w3.org/2001/XMLSchema" xmlns:p="http://schemas.microsoft.com/office/2006/metadata/properties" xmlns:ns2="2c5f1fed-051d-4f3f-8b46-6b9403f7304d" targetNamespace="http://schemas.microsoft.com/office/2006/metadata/properties" ma:root="true" ma:fieldsID="d302a66e75f30addc0a27d4c34d959fc" ns2:_="">
     <xsd:import namespace="2c5f1fed-051d-4f3f-8b46-6b9403f7304d"/>
@@ -3639,23 +3751,19 @@
 </ct:contentTypeSchema>
 </file>
 
-<file path=customXml/item4.xml><?xml version="1.0" encoding="utf-8"?>
-<p:properties xmlns:p="http://schemas.microsoft.com/office/2006/metadata/properties" xmlns:xsi="http://www.w3.org/2001/XMLSchema-instance" xmlns:pc="http://schemas.microsoft.com/office/infopath/2007/PartnerControls">
-  <documentManagement>
-    <Category xmlns="2c5f1fed-051d-4f3f-8b46-6b9403f7304d">General</Category>
-    <BbModifiedBy xmlns="2c5f1fed-051d-4f3f-8b46-6b9403f7304d" xsi:nil="true"/>
-    <BbModified xmlns="2c5f1fed-051d-4f3f-8b46-6b9403f7304d" xsi:nil="true"/>
-    <Year xmlns="2c5f1fed-051d-4f3f-8b46-6b9403f7304d" xsi:nil="true"/>
-    <Department xmlns="2c5f1fed-051d-4f3f-8b46-6b9403f7304d">Administration</Department>
-  </documentManagement>
-</p:properties>
-</file>
-
 <file path=customXml/item5.xml><?xml version="1.0" encoding="utf-8"?>
 <b:Sources xmlns:b="http://schemas.openxmlformats.org/officeDocument/2006/bibliography" xmlns="http://schemas.openxmlformats.org/officeDocument/2006/bibliography" SelectedStyle="\APA.XSL" StyleName="APA"/>
 </file>
 
 <file path=customXml/itemProps1.xml><?xml version="1.0" encoding="utf-8"?>
+<ds:datastoreItem xmlns:ds="http://schemas.openxmlformats.org/officeDocument/2006/customXml" ds:itemID="{2A0ADE9B-46BB-4D48-9F57-CAAF3D52AB0F}">
+  <ds:schemaRefs>
+    <ds:schemaRef ds:uri="http://schemas.microsoft.com/sharepoint/v3/contenttype/forms"/>
+  </ds:schemaRefs>
+</ds:datastoreItem>
+</file>
+
+<file path=customXml/itemProps2.xml><?xml version="1.0" encoding="utf-8"?>
 <ds:datastoreItem xmlns:ds="http://schemas.openxmlformats.org/officeDocument/2006/customXml" ds:itemID="{57D1529D-CB27-4ED0-AE87-6DE677AC7233}">
   <ds:schemaRefs>
     <ds:schemaRef ds:uri="http://schemas.microsoft.com/office/2006/metadata/longProperties"/>
@@ -3663,15 +3771,17 @@
 </ds:datastoreItem>
 </file>
 
-<file path=customXml/itemProps2.xml><?xml version="1.0" encoding="utf-8"?>
-<ds:datastoreItem xmlns:ds="http://schemas.openxmlformats.org/officeDocument/2006/customXml" ds:itemID="{2A0ADE9B-46BB-4D48-9F57-CAAF3D52AB0F}">
+<file path=customXml/itemProps3.xml><?xml version="1.0" encoding="utf-8"?>
+<ds:datastoreItem xmlns:ds="http://schemas.openxmlformats.org/officeDocument/2006/customXml" ds:itemID="{0B8B7B37-D292-411A-AC27-5149F2839FAB}">
   <ds:schemaRefs>
-    <ds:schemaRef ds:uri="http://schemas.microsoft.com/sharepoint/v3/contenttype/forms"/>
+    <ds:schemaRef ds:uri="http://schemas.microsoft.com/office/2006/metadata/properties"/>
+    <ds:schemaRef ds:uri="http://schemas.microsoft.com/office/infopath/2007/PartnerControls"/>
+    <ds:schemaRef ds:uri="2c5f1fed-051d-4f3f-8b46-6b9403f7304d"/>
   </ds:schemaRefs>
 </ds:datastoreItem>
 </file>
 
-<file path=customXml/itemProps3.xml><?xml version="1.0" encoding="utf-8"?>
+<file path=customXml/itemProps4.xml><?xml version="1.0" encoding="utf-8"?>
 <ds:datastoreItem xmlns:ds="http://schemas.openxmlformats.org/officeDocument/2006/customXml" ds:itemID="{58EF4972-27A1-4637-9C8C-06C5ABE268D3}">
   <ds:schemaRefs>
     <ds:schemaRef ds:uri="http://schemas.microsoft.com/office/2006/metadata/contentType"/>
@@ -3689,24 +3799,8 @@
 </ds:datastoreItem>
 </file>
 
-<file path=customXml/itemProps4.xml><?xml version="1.0" encoding="utf-8"?>
-<ds:datastoreItem xmlns:ds="http://schemas.openxmlformats.org/officeDocument/2006/customXml" ds:itemID="{0B8B7B37-D292-411A-AC27-5149F2839FAB}">
-  <ds:schemaRefs>
-    <ds:schemaRef ds:uri="http://schemas.openxmlformats.org/package/2006/metadata/core-properties"/>
-    <ds:schemaRef ds:uri="2c5f1fed-051d-4f3f-8b46-6b9403f7304d"/>
-    <ds:schemaRef ds:uri="http://www.w3.org/XML/1998/namespace"/>
-    <ds:schemaRef ds:uri="http://schemas.microsoft.com/office/2006/documentManagement/types"/>
-    <ds:schemaRef ds:uri="http://purl.org/dc/elements/1.1/"/>
-    <ds:schemaRef ds:uri="http://purl.org/dc/terms/"/>
-    <ds:schemaRef ds:uri="http://schemas.microsoft.com/office/infopath/2007/PartnerControls"/>
-    <ds:schemaRef ds:uri="http://schemas.microsoft.com/office/2006/metadata/properties"/>
-    <ds:schemaRef ds:uri="http://purl.org/dc/dcmitype/"/>
-  </ds:schemaRefs>
-</ds:datastoreItem>
-</file>
-
 <file path=customXml/itemProps5.xml><?xml version="1.0" encoding="utf-8"?>
-<ds:datastoreItem xmlns:ds="http://schemas.openxmlformats.org/officeDocument/2006/customXml" ds:itemID="{AB495B3C-1E4D-400B-8CC5-ECEEA88DDFA6}">
+<ds:datastoreItem xmlns:ds="http://schemas.openxmlformats.org/officeDocument/2006/customXml" ds:itemID="{C935BBBA-2C1A-47D1-9856-51A98B2DB764}">
   <ds:schemaRefs>
     <ds:schemaRef ds:uri="http://schemas.openxmlformats.org/officeDocument/2006/bibliography"/>
   </ds:schemaRefs>

</xml_diff>